<commit_message>
v2 version of the test result report
</commit_message>
<xml_diff>
--- a/Results - Jakub Kwidziński and Jeremi Rycharski.docx
+++ b/Results - Jakub Kwidziński and Jeremi Rycharski.docx
@@ -489,12 +489,22 @@
           <w:szCs w:val="56"/>
         </w:rPr>
       </w:pPr>
-      <w:r>
-        <w:rPr>
-          <w:color w:val="4472C4" w:themeColor="accent1"/>
-          <w:sz w:val="56"/>
-          <w:szCs w:val="56"/>
-        </w:rPr>
+    </w:p>
+    <w:p>
+      <w:pPr>
+        <w:rPr>
+          <w:color w:val="4472C4" w:themeColor="accent1"/>
+          <w:sz w:val="56"/>
+          <w:szCs w:val="56"/>
+        </w:rPr>
+      </w:pPr>
+      <w:r>
+        <w:rPr>
+          <w:color w:val="4472C4" w:themeColor="accent1"/>
+          <w:sz w:val="56"/>
+          <w:szCs w:val="56"/>
+        </w:rPr>
+        <w:lastRenderedPageBreak/>
         <w:t>SWE4: BP-</w:t>
       </w:r>
       <w:r>

</xml_diff>